<commit_message>
blackbox_test_02-016cbdc: Test behavior of signup submit button with valid credentials
</commit_message>
<xml_diff>
--- a/Tests/Test_05-016cbdc/blackbox_test_02-016cbdc.docx
+++ b/Tests/Test_05-016cbdc/blackbox_test_02-016cbdc.docx
@@ -65,10 +65,13 @@
         <w:t xml:space="preserve">                                                                               </w:t>
       </w:r>
       <w:r>
-        <w:t xml:space="preserve">                                         </w:t>
+        <w:t xml:space="preserve">                                     </w:t>
       </w:r>
       <w:r>
         <w:t>Date conducted: </w:t>
+      </w:r>
+      <w:r>
+        <w:t>Nov 29, 2024, 7:16 PM</w:t>
       </w:r>
     </w:p>
     <w:p>
@@ -126,11 +129,11 @@
         <w:tblLook w:val="04A0" w:firstRow="1" w:lastRow="0" w:firstColumn="1" w:lastColumn="0" w:noHBand="0" w:noVBand="1"/>
       </w:tblPr>
       <w:tblGrid>
-        <w:gridCol w:w="4017"/>
-        <w:gridCol w:w="4005"/>
-        <w:gridCol w:w="2710"/>
-        <w:gridCol w:w="4340"/>
-        <w:gridCol w:w="1178"/>
+        <w:gridCol w:w="3248"/>
+        <w:gridCol w:w="3218"/>
+        <w:gridCol w:w="2488"/>
+        <w:gridCol w:w="3475"/>
+        <w:gridCol w:w="3821"/>
         <w:gridCol w:w="1020"/>
       </w:tblGrid>
       <w:tr>
@@ -424,27 +427,35 @@
             <w:vAlign w:val="bottom"/>
             <w:hideMark/>
           </w:tcPr>
-          <w:p/>
-        </w:tc>
-        <w:tc>
-          <w:tcPr>
-            <w:tcW w:w="0" w:type="auto"/>
-            <w:tcBorders>
-              <w:top w:val="single" w:sz="6" w:space="0" w:color="000000"/>
-              <w:left w:val="single" w:sz="6" w:space="0" w:color="000000"/>
-              <w:bottom w:val="single" w:sz="6" w:space="0" w:color="000000"/>
-              <w:right w:val="single" w:sz="6" w:space="0" w:color="000000"/>
-            </w:tcBorders>
-            <w:tcMar>
-              <w:top w:w="40" w:type="dxa"/>
-              <w:left w:w="40" w:type="dxa"/>
-              <w:bottom w:w="40" w:type="dxa"/>
-              <w:right w:w="40" w:type="dxa"/>
-            </w:tcMar>
-            <w:vAlign w:val="bottom"/>
-            <w:hideMark/>
-          </w:tcPr>
-          <w:p/>
+          <w:p>
+            <w:r>
+              <w:t>Transitioned to dashboard screen after login</w:t>
+            </w:r>
+          </w:p>
+        </w:tc>
+        <w:tc>
+          <w:tcPr>
+            <w:tcW w:w="0" w:type="auto"/>
+            <w:tcBorders>
+              <w:top w:val="single" w:sz="6" w:space="0" w:color="000000"/>
+              <w:left w:val="single" w:sz="6" w:space="0" w:color="000000"/>
+              <w:bottom w:val="single" w:sz="6" w:space="0" w:color="000000"/>
+              <w:right w:val="single" w:sz="6" w:space="0" w:color="000000"/>
+            </w:tcBorders>
+            <w:tcMar>
+              <w:top w:w="40" w:type="dxa"/>
+              <w:left w:w="40" w:type="dxa"/>
+              <w:bottom w:w="40" w:type="dxa"/>
+              <w:right w:w="40" w:type="dxa"/>
+            </w:tcMar>
+            <w:vAlign w:val="bottom"/>
+            <w:hideMark/>
+          </w:tcPr>
+          <w:p>
+            <w:r>
+              <w:t>Pass</w:t>
+            </w:r>
+          </w:p>
         </w:tc>
       </w:tr>
       <w:tr>
@@ -565,27 +576,38 @@
             <w:vAlign w:val="bottom"/>
             <w:hideMark/>
           </w:tcPr>
-          <w:p/>
-        </w:tc>
-        <w:tc>
-          <w:tcPr>
-            <w:tcW w:w="0" w:type="auto"/>
-            <w:tcBorders>
-              <w:top w:val="single" w:sz="6" w:space="0" w:color="000000"/>
-              <w:left w:val="single" w:sz="6" w:space="0" w:color="000000"/>
-              <w:bottom w:val="single" w:sz="6" w:space="0" w:color="000000"/>
-              <w:right w:val="single" w:sz="6" w:space="0" w:color="000000"/>
-            </w:tcBorders>
-            <w:tcMar>
-              <w:top w:w="40" w:type="dxa"/>
-              <w:left w:w="40" w:type="dxa"/>
-              <w:bottom w:w="40" w:type="dxa"/>
-              <w:right w:w="40" w:type="dxa"/>
-            </w:tcMar>
-            <w:vAlign w:val="bottom"/>
-            <w:hideMark/>
-          </w:tcPr>
-          <w:p/>
+          <w:p>
+            <w:r>
+              <w:t>Popout e</w:t>
+            </w:r>
+            <w:r>
+              <w:t>rror message "Invalid Credentials" is displayed.</w:t>
+            </w:r>
+          </w:p>
+        </w:tc>
+        <w:tc>
+          <w:tcPr>
+            <w:tcW w:w="0" w:type="auto"/>
+            <w:tcBorders>
+              <w:top w:val="single" w:sz="6" w:space="0" w:color="000000"/>
+              <w:left w:val="single" w:sz="6" w:space="0" w:color="000000"/>
+              <w:bottom w:val="single" w:sz="6" w:space="0" w:color="000000"/>
+              <w:right w:val="single" w:sz="6" w:space="0" w:color="000000"/>
+            </w:tcBorders>
+            <w:tcMar>
+              <w:top w:w="40" w:type="dxa"/>
+              <w:left w:w="40" w:type="dxa"/>
+              <w:bottom w:w="40" w:type="dxa"/>
+              <w:right w:w="40" w:type="dxa"/>
+            </w:tcMar>
+            <w:vAlign w:val="bottom"/>
+            <w:hideMark/>
+          </w:tcPr>
+          <w:p>
+            <w:r>
+              <w:t>Pass</w:t>
+            </w:r>
+          </w:p>
         </w:tc>
       </w:tr>
       <w:tr>
@@ -706,27 +728,50 @@
             <w:vAlign w:val="bottom"/>
             <w:hideMark/>
           </w:tcPr>
-          <w:p/>
-        </w:tc>
-        <w:tc>
-          <w:tcPr>
-            <w:tcW w:w="0" w:type="auto"/>
-            <w:tcBorders>
-              <w:top w:val="single" w:sz="6" w:space="0" w:color="000000"/>
-              <w:left w:val="single" w:sz="6" w:space="0" w:color="000000"/>
-              <w:bottom w:val="single" w:sz="6" w:space="0" w:color="000000"/>
-              <w:right w:val="single" w:sz="6" w:space="0" w:color="000000"/>
-            </w:tcBorders>
-            <w:tcMar>
-              <w:top w:w="40" w:type="dxa"/>
-              <w:left w:w="40" w:type="dxa"/>
-              <w:bottom w:w="40" w:type="dxa"/>
-              <w:right w:w="40" w:type="dxa"/>
-            </w:tcMar>
-            <w:vAlign w:val="bottom"/>
-            <w:hideMark/>
-          </w:tcPr>
-          <w:p/>
+          <w:p>
+            <w:r>
+              <w:t>Popout e</w:t>
+            </w:r>
+            <w:r>
+              <w:t>rror message "</w:t>
+            </w:r>
+            <w:r>
+              <w:t xml:space="preserve"> </w:t>
+            </w:r>
+            <w:r>
+              <w:t>Fields cannot be empty</w:t>
+            </w:r>
+            <w:r>
+              <w:t xml:space="preserve"> </w:t>
+            </w:r>
+            <w:r>
+              <w:t>" is displayed.</w:t>
+            </w:r>
+          </w:p>
+        </w:tc>
+        <w:tc>
+          <w:tcPr>
+            <w:tcW w:w="0" w:type="auto"/>
+            <w:tcBorders>
+              <w:top w:val="single" w:sz="6" w:space="0" w:color="000000"/>
+              <w:left w:val="single" w:sz="6" w:space="0" w:color="000000"/>
+              <w:bottom w:val="single" w:sz="6" w:space="0" w:color="000000"/>
+              <w:right w:val="single" w:sz="6" w:space="0" w:color="000000"/>
+            </w:tcBorders>
+            <w:tcMar>
+              <w:top w:w="40" w:type="dxa"/>
+              <w:left w:w="40" w:type="dxa"/>
+              <w:bottom w:w="40" w:type="dxa"/>
+              <w:right w:w="40" w:type="dxa"/>
+            </w:tcMar>
+            <w:vAlign w:val="bottom"/>
+            <w:hideMark/>
+          </w:tcPr>
+          <w:p>
+            <w:r>
+              <w:t>Pass</w:t>
+            </w:r>
+          </w:p>
         </w:tc>
       </w:tr>
       <w:tr>
@@ -847,27 +892,35 @@
             <w:vAlign w:val="bottom"/>
             <w:hideMark/>
           </w:tcPr>
-          <w:p/>
-        </w:tc>
-        <w:tc>
-          <w:tcPr>
-            <w:tcW w:w="0" w:type="auto"/>
-            <w:tcBorders>
-              <w:top w:val="single" w:sz="6" w:space="0" w:color="000000"/>
-              <w:left w:val="single" w:sz="6" w:space="0" w:color="000000"/>
-              <w:bottom w:val="single" w:sz="6" w:space="0" w:color="000000"/>
-              <w:right w:val="single" w:sz="6" w:space="0" w:color="000000"/>
-            </w:tcBorders>
-            <w:tcMar>
-              <w:top w:w="40" w:type="dxa"/>
-              <w:left w:w="40" w:type="dxa"/>
-              <w:bottom w:w="40" w:type="dxa"/>
-              <w:right w:w="40" w:type="dxa"/>
-            </w:tcMar>
-            <w:vAlign w:val="bottom"/>
-            <w:hideMark/>
-          </w:tcPr>
-          <w:p/>
+          <w:p>
+            <w:r>
+              <w:t>App transitions from login -&gt; signup screens and vice versa</w:t>
+            </w:r>
+          </w:p>
+        </w:tc>
+        <w:tc>
+          <w:tcPr>
+            <w:tcW w:w="0" w:type="auto"/>
+            <w:tcBorders>
+              <w:top w:val="single" w:sz="6" w:space="0" w:color="000000"/>
+              <w:left w:val="single" w:sz="6" w:space="0" w:color="000000"/>
+              <w:bottom w:val="single" w:sz="6" w:space="0" w:color="000000"/>
+              <w:right w:val="single" w:sz="6" w:space="0" w:color="000000"/>
+            </w:tcBorders>
+            <w:tcMar>
+              <w:top w:w="40" w:type="dxa"/>
+              <w:left w:w="40" w:type="dxa"/>
+              <w:bottom w:w="40" w:type="dxa"/>
+              <w:right w:w="40" w:type="dxa"/>
+            </w:tcMar>
+            <w:vAlign w:val="bottom"/>
+            <w:hideMark/>
+          </w:tcPr>
+          <w:p>
+            <w:r>
+              <w:t>Pass</w:t>
+            </w:r>
+          </w:p>
         </w:tc>
       </w:tr>
       <w:tr>
@@ -988,27 +1041,35 @@
             <w:vAlign w:val="bottom"/>
             <w:hideMark/>
           </w:tcPr>
-          <w:p/>
-        </w:tc>
-        <w:tc>
-          <w:tcPr>
-            <w:tcW w:w="0" w:type="auto"/>
-            <w:tcBorders>
-              <w:top w:val="single" w:sz="6" w:space="0" w:color="000000"/>
-              <w:left w:val="single" w:sz="6" w:space="0" w:color="000000"/>
-              <w:bottom w:val="single" w:sz="6" w:space="0" w:color="000000"/>
-              <w:right w:val="single" w:sz="6" w:space="0" w:color="000000"/>
-            </w:tcBorders>
-            <w:tcMar>
-              <w:top w:w="40" w:type="dxa"/>
-              <w:left w:w="40" w:type="dxa"/>
-              <w:bottom w:w="40" w:type="dxa"/>
-              <w:right w:w="40" w:type="dxa"/>
-            </w:tcMar>
-            <w:vAlign w:val="bottom"/>
-            <w:hideMark/>
-          </w:tcPr>
-          <w:p/>
+          <w:p>
+            <w:r>
+              <w:t>App only displays checkmark icon without message box and doesn’t navigate back to login screen</w:t>
+            </w:r>
+          </w:p>
+        </w:tc>
+        <w:tc>
+          <w:tcPr>
+            <w:tcW w:w="0" w:type="auto"/>
+            <w:tcBorders>
+              <w:top w:val="single" w:sz="6" w:space="0" w:color="000000"/>
+              <w:left w:val="single" w:sz="6" w:space="0" w:color="000000"/>
+              <w:bottom w:val="single" w:sz="6" w:space="0" w:color="000000"/>
+              <w:right w:val="single" w:sz="6" w:space="0" w:color="000000"/>
+            </w:tcBorders>
+            <w:tcMar>
+              <w:top w:w="40" w:type="dxa"/>
+              <w:left w:w="40" w:type="dxa"/>
+              <w:bottom w:w="40" w:type="dxa"/>
+              <w:right w:w="40" w:type="dxa"/>
+            </w:tcMar>
+            <w:vAlign w:val="bottom"/>
+            <w:hideMark/>
+          </w:tcPr>
+          <w:p>
+            <w:r>
+              <w:t>Fail</w:t>
+            </w:r>
+          </w:p>
         </w:tc>
       </w:tr>
       <w:tr>
@@ -1130,27 +1191,47 @@
             <w:vAlign w:val="bottom"/>
             <w:hideMark/>
           </w:tcPr>
-          <w:p/>
-        </w:tc>
-        <w:tc>
-          <w:tcPr>
-            <w:tcW w:w="0" w:type="auto"/>
-            <w:tcBorders>
-              <w:top w:val="single" w:sz="6" w:space="0" w:color="000000"/>
-              <w:left w:val="single" w:sz="6" w:space="0" w:color="000000"/>
-              <w:bottom w:val="single" w:sz="6" w:space="0" w:color="000000"/>
-              <w:right w:val="single" w:sz="6" w:space="0" w:color="000000"/>
-            </w:tcBorders>
-            <w:tcMar>
-              <w:top w:w="40" w:type="dxa"/>
-              <w:left w:w="40" w:type="dxa"/>
-              <w:bottom w:w="40" w:type="dxa"/>
-              <w:right w:w="40" w:type="dxa"/>
-            </w:tcMar>
-            <w:vAlign w:val="bottom"/>
-            <w:hideMark/>
-          </w:tcPr>
-          <w:p/>
+          <w:p>
+            <w:r>
+              <w:t>Error message</w:t>
+            </w:r>
+            <w:r>
+              <w:t xml:space="preserve"> box</w:t>
+            </w:r>
+            <w:r>
+              <w:t xml:space="preserve"> "Passwords do not match" is displayed</w:t>
+            </w:r>
+            <w:r>
+              <w:t xml:space="preserve"> in the screen</w:t>
+            </w:r>
+            <w:r>
+              <w:t>.</w:t>
+            </w:r>
+          </w:p>
+        </w:tc>
+        <w:tc>
+          <w:tcPr>
+            <w:tcW w:w="0" w:type="auto"/>
+            <w:tcBorders>
+              <w:top w:val="single" w:sz="6" w:space="0" w:color="000000"/>
+              <w:left w:val="single" w:sz="6" w:space="0" w:color="000000"/>
+              <w:bottom w:val="single" w:sz="6" w:space="0" w:color="000000"/>
+              <w:right w:val="single" w:sz="6" w:space="0" w:color="000000"/>
+            </w:tcBorders>
+            <w:tcMar>
+              <w:top w:w="40" w:type="dxa"/>
+              <w:left w:w="40" w:type="dxa"/>
+              <w:bottom w:w="40" w:type="dxa"/>
+              <w:right w:w="40" w:type="dxa"/>
+            </w:tcMar>
+            <w:vAlign w:val="bottom"/>
+            <w:hideMark/>
+          </w:tcPr>
+          <w:p>
+            <w:r>
+              <w:t>Pass</w:t>
+            </w:r>
+          </w:p>
         </w:tc>
       </w:tr>
     </w:tbl>

</xml_diff>